<commit_message>
add Lösungen for Fallstudie
</commit_message>
<xml_diff>
--- a/Sebastian Lernjournal üK.docx
+++ b/Sebastian Lernjournal üK.docx
@@ -8,13 +8,8 @@
         <w:ind w:left="360" w:hanging="360"/>
       </w:pPr>
       <w:bookmarkStart w:id="0" w:name="_Toc373508064"/>
-      <w:proofErr w:type="spellStart"/>
-      <w:r>
-        <w:t>üK</w:t>
-      </w:r>
-      <w:proofErr w:type="spellEnd"/>
-      <w:r>
-        <w:t>-Lernjournal</w:t>
+      <w:r>
+        <w:t>üK-Lernjournal</w:t>
       </w:r>
       <w:bookmarkEnd w:id="0"/>
     </w:p>
@@ -263,60 +258,12 @@
               <w:t xml:space="preserve">Heute haben wir unseren Arbeitsplatz eingerichtet mit </w:t>
             </w:r>
             <w:r>
-              <w:t xml:space="preserve">Node, NPM, </w:t>
-            </w:r>
-            <w:proofErr w:type="spellStart"/>
-            <w:r>
-              <w:t>React</w:t>
-            </w:r>
-            <w:proofErr w:type="spellEnd"/>
-            <w:r>
-              <w:t xml:space="preserve">, </w:t>
-            </w:r>
-            <w:proofErr w:type="spellStart"/>
-            <w:r>
-              <w:t>Git</w:t>
-            </w:r>
-            <w:proofErr w:type="spellEnd"/>
-            <w:r>
-              <w:t xml:space="preserve">, </w:t>
-            </w:r>
-            <w:proofErr w:type="spellStart"/>
-            <w:r>
-              <w:t>Vscode</w:t>
-            </w:r>
-            <w:proofErr w:type="spellEnd"/>
-            <w:r>
-              <w:t xml:space="preserve"> etc.</w:t>
+              <w:t>Node, NPM, React, Git, Vscode etc.</w:t>
             </w:r>
           </w:p>
           <w:p>
             <w:r>
-              <w:t xml:space="preserve">Ich habe gelernt, dass </w:t>
-            </w:r>
-            <w:proofErr w:type="spellStart"/>
-            <w:r>
-              <w:t>React</w:t>
-            </w:r>
-            <w:proofErr w:type="spellEnd"/>
-            <w:r>
-              <w:t xml:space="preserve"> zu einem </w:t>
-            </w:r>
-            <w:proofErr w:type="spellStart"/>
-            <w:r>
-              <w:t>gewissent</w:t>
-            </w:r>
-            <w:proofErr w:type="spellEnd"/>
-            <w:r>
-              <w:t xml:space="preserve"> Teil </w:t>
-            </w:r>
-            <w:proofErr w:type="spellStart"/>
-            <w:r>
-              <w:t>ähnlichkeiten</w:t>
-            </w:r>
-            <w:proofErr w:type="spellEnd"/>
-            <w:r>
-              <w:t xml:space="preserve"> wie Angular hat, welches ich bereits kenne.</w:t>
+              <w:t>Ich habe gelernt, dass React zu einem gewissent Teil ähnlichkeiten wie Angular hat, welches ich bereits kenne.</w:t>
             </w:r>
           </w:p>
           <w:p>
@@ -324,15 +271,7 @@
               <w:t>Ich lernte, was Components sind</w:t>
             </w:r>
             <w:r>
-              <w:t xml:space="preserve"> und habe einige Aufträge erledigt, bei dem ich variablen aus </w:t>
-            </w:r>
-            <w:proofErr w:type="spellStart"/>
-            <w:r>
-              <w:t>Javascript</w:t>
-            </w:r>
-            <w:proofErr w:type="spellEnd"/>
-            <w:r>
-              <w:t xml:space="preserve"> im HTML anzeigen musste</w:t>
+              <w:t xml:space="preserve"> und habe einige Aufträge erledigt, bei dem ich variablen aus Javascript im HTML anzeigen musste</w:t>
             </w:r>
           </w:p>
           <w:p/>
@@ -385,23 +324,7 @@
           </w:tcPr>
           <w:p>
             <w:r>
-              <w:t xml:space="preserve">Für mich war es neu, mit </w:t>
-            </w:r>
-            <w:proofErr w:type="spellStart"/>
-            <w:r>
-              <w:t>Javascript</w:t>
-            </w:r>
-            <w:proofErr w:type="spellEnd"/>
-            <w:r>
-              <w:t xml:space="preserve"> zu schaffen, da ich vorher meistens mit </w:t>
-            </w:r>
-            <w:proofErr w:type="spellStart"/>
-            <w:r>
-              <w:t>Typescript</w:t>
-            </w:r>
-            <w:proofErr w:type="spellEnd"/>
-            <w:r>
-              <w:t xml:space="preserve"> geschafft habe. </w:t>
+              <w:t xml:space="preserve">Für mich war es neu, mit Javascript zu schaffen, da ich vorher meistens mit Typescript geschafft habe. </w:t>
             </w:r>
           </w:p>
           <w:p/>
@@ -627,28 +550,12 @@
           </w:tcPr>
           <w:p>
             <w:r>
-              <w:t xml:space="preserve">Ich habe noch die Aufträge von gestern fertig gemacht. Das dauerte eigentlich den ganzen </w:t>
-            </w:r>
-            <w:proofErr w:type="spellStart"/>
-            <w:r>
-              <w:t>moren</w:t>
-            </w:r>
-            <w:proofErr w:type="spellEnd"/>
-            <w:r>
-              <w:t>.</w:t>
+              <w:t>Ich habe noch die Aufträge von gestern fertig gemacht. Das dauerte eigentlich den ganzen moren.</w:t>
             </w:r>
           </w:p>
           <w:p>
             <w:r>
-              <w:t xml:space="preserve">Danach habe ich kurz vor dem Mittag begonnen mit der ersten </w:t>
-            </w:r>
-            <w:proofErr w:type="spellStart"/>
-            <w:r>
-              <w:t>fallstudie</w:t>
-            </w:r>
-            <w:proofErr w:type="spellEnd"/>
-            <w:r>
-              <w:t>.</w:t>
+              <w:t>Danach habe ich kurz vor dem Mittag begonnen mit der ersten fallstudie.</w:t>
             </w:r>
           </w:p>
           <w:p/>
@@ -705,15 +612,7 @@
           </w:tcPr>
           <w:p>
             <w:r>
-              <w:t xml:space="preserve">Ich habe neu gelernt, wie man in </w:t>
-            </w:r>
-            <w:proofErr w:type="spellStart"/>
-            <w:r>
-              <w:t>react</w:t>
-            </w:r>
-            <w:proofErr w:type="spellEnd"/>
-            <w:r>
-              <w:t xml:space="preserve"> </w:t>
+              <w:t xml:space="preserve">Ich habe neu gelernt, wie man in react </w:t>
             </w:r>
             <w:r>
               <w:t xml:space="preserve"> </w:t>
@@ -736,7 +635,6 @@
       <w:r>
         <w:t xml:space="preserve"> Tag: </w:t>
       </w:r>
-      <w:proofErr w:type="spellStart"/>
       <w:r>
         <w:t>dd</w:t>
       </w:r>
@@ -752,7 +650,6 @@
       <w:r>
         <w:t>yyyy</w:t>
       </w:r>
-      <w:proofErr w:type="spellEnd"/>
     </w:p>
     <w:tbl>
       <w:tblPr>
@@ -809,6 +706,22 @@
               <w:right w:val="single" w:sz="4" w:space="0" w:color="auto"/>
             </w:tcBorders>
           </w:tcPr>
+          <w:p>
+            <w:r>
+              <w:t xml:space="preserve">Heute habe ich zuerst die Fallstudie 1 noch ausgebessert, da ich einige Sachen anpassen musste für </w:t>
+            </w:r>
+            <w:r>
+              <w:t>die zweite Fallstudie.</w:t>
+            </w:r>
+          </w:p>
+          <w:p>
+            <w:r>
+              <w:t>Ich habe den ganzen Tag dann für die Fallstudie 2 gebraucht.</w:t>
+            </w:r>
+            <w:r>
+              <w:t xml:space="preserve"> Ich habe auch einige Dinge verbessert, da ich sie anpassen musste für die zweite Fallstudie.</w:t>
+            </w:r>
+          </w:p>
           <w:p/>
           <w:p/>
           <w:p/>
@@ -864,7 +777,11 @@
           </w:tcPr>
           <w:p/>
           <w:p/>
-          <w:p/>
+          <w:p>
+            <w:r>
+              <w:t>Ich habe gelernt, was JWT tokens sind und wie man Sessions einbauen kann</w:t>
+            </w:r>
+          </w:p>
           <w:p/>
           <w:p/>
           <w:p/>
@@ -882,6 +799,7 @@
         </w:rPr>
       </w:pPr>
       <w:r>
+        <w:lastRenderedPageBreak/>
         <w:br w:type="page"/>
       </w:r>
     </w:p>
@@ -896,7 +814,6 @@
       <w:r>
         <w:t xml:space="preserve"> Tag: </w:t>
       </w:r>
-      <w:proofErr w:type="spellStart"/>
       <w:r>
         <w:t>dd</w:t>
       </w:r>
@@ -912,7 +829,6 @@
       <w:r>
         <w:t>yyyy</w:t>
       </w:r>
-      <w:proofErr w:type="spellEnd"/>
     </w:p>
     <w:tbl>
       <w:tblPr>
@@ -1254,13 +1170,8 @@
       <w:r>
         <w:t xml:space="preserve">im </w:t>
       </w:r>
-      <w:proofErr w:type="spellStart"/>
-      <w:r>
-        <w:t>üK</w:t>
-      </w:r>
-      <w:proofErr w:type="spellEnd"/>
-      <w:r>
-        <w:t xml:space="preserve"> </w:t>
+      <w:r>
+        <w:t xml:space="preserve">üK </w:t>
       </w:r>
       <w:r>
         <w:t>zur</w:t>
@@ -4572,21 +4483,6 @@
 </file>
 
 <file path=customXml/item2.xml><?xml version="1.0" encoding="utf-8"?>
-<p:properties xmlns:p="http://schemas.microsoft.com/office/2006/metadata/properties" xmlns:xsi="http://www.w3.org/2001/XMLSchema-instance" xmlns:pc="http://schemas.microsoft.com/office/infopath/2007/PartnerControls">
-  <documentManagement/>
-</p:properties>
-</file>
-
-<file path=customXml/item3.xml><?xml version="1.0" encoding="utf-8"?>
-<?mso-contentType ?>
-<FormTemplates xmlns="http://schemas.microsoft.com/sharepoint/v3/contenttype/forms">
-  <Display>DocumentLibraryForm</Display>
-  <Edit>DocumentLibraryForm</Edit>
-  <New>DocumentLibraryForm</New>
-</FormTemplates>
-</file>
-
-<file path=customXml/item4.xml><?xml version="1.0" encoding="utf-8"?>
 <ct:contentTypeSchema xmlns:ct="http://schemas.microsoft.com/office/2006/metadata/contentType" xmlns:ma="http://schemas.microsoft.com/office/2006/metadata/properties/metaAttributes" ct:_="" ma:_="" ma:contentTypeName="Dokument" ma:contentTypeID="0x010100513C5A05F1C6E34A8D3DFA93810059EE" ma:contentTypeVersion="3" ma:contentTypeDescription="Ein neues Dokument erstellen." ma:contentTypeScope="" ma:versionID="988b69ef20edf86a4d9f2bd74c3e8d1b">
   <xsd:schema xmlns:xsd="http://www.w3.org/2001/XMLSchema" xmlns:xs="http://www.w3.org/2001/XMLSchema" xmlns:p="http://schemas.microsoft.com/office/2006/metadata/properties" xmlns:ns2="4ed62d38-a7f3-402f-8acf-6269b42cbf9a" targetNamespace="http://schemas.microsoft.com/office/2006/metadata/properties" ma:root="true" ma:fieldsID="079f47a730846bb4c43cff157da6381e" ns2:_="">
     <xsd:import namespace="4ed62d38-a7f3-402f-8acf-6269b42cbf9a"/>
@@ -4724,6 +4620,21 @@
 </ct:contentTypeSchema>
 </file>
 
+<file path=customXml/item3.xml><?xml version="1.0" encoding="utf-8"?>
+<?mso-contentType ?>
+<FormTemplates xmlns="http://schemas.microsoft.com/sharepoint/v3/contenttype/forms">
+  <Display>DocumentLibraryForm</Display>
+  <Edit>DocumentLibraryForm</Edit>
+  <New>DocumentLibraryForm</New>
+</FormTemplates>
+</file>
+
+<file path=customXml/item4.xml><?xml version="1.0" encoding="utf-8"?>
+<p:properties xmlns:p="http://schemas.microsoft.com/office/2006/metadata/properties" xmlns:xsi="http://www.w3.org/2001/XMLSchema-instance" xmlns:pc="http://schemas.microsoft.com/office/infopath/2007/PartnerControls">
+  <documentManagement/>
+</p:properties>
+</file>
+
 <file path=customXml/itemProps1.xml><?xml version="1.0" encoding="utf-8"?>
 <ds:datastoreItem xmlns:ds="http://schemas.openxmlformats.org/officeDocument/2006/customXml" ds:itemID="{55AF091B-3C7A-41E3-B477-F2FDAA23CFDA}">
   <ds:schemaRefs>
@@ -4733,23 +4644,6 @@
 </file>
 
 <file path=customXml/itemProps2.xml><?xml version="1.0" encoding="utf-8"?>
-<ds:datastoreItem xmlns:ds="http://schemas.openxmlformats.org/officeDocument/2006/customXml" ds:itemID="{6671A211-4055-4437-9C80-B125F3B196FA}">
-  <ds:schemaRefs>
-    <ds:schemaRef ds:uri="http://schemas.microsoft.com/office/2006/metadata/properties"/>
-    <ds:schemaRef ds:uri="http://schemas.microsoft.com/office/infopath/2007/PartnerControls"/>
-  </ds:schemaRefs>
-</ds:datastoreItem>
-</file>
-
-<file path=customXml/itemProps3.xml><?xml version="1.0" encoding="utf-8"?>
-<ds:datastoreItem xmlns:ds="http://schemas.openxmlformats.org/officeDocument/2006/customXml" ds:itemID="{43CE84CF-A754-4C4D-ABC8-58C00C06E0DE}">
-  <ds:schemaRefs>
-    <ds:schemaRef ds:uri="http://schemas.microsoft.com/sharepoint/v3/contenttype/forms"/>
-  </ds:schemaRefs>
-</ds:datastoreItem>
-</file>
-
-<file path=customXml/itemProps4.xml><?xml version="1.0" encoding="utf-8"?>
 <ds:datastoreItem xmlns:ds="http://schemas.openxmlformats.org/officeDocument/2006/customXml" ds:itemID="{E98119CD-EA9E-4899-A984-24867ECC24C7}">
   <ds:schemaRefs>
     <ds:schemaRef ds:uri="http://schemas.microsoft.com/office/2006/metadata/contentType"/>
@@ -4765,4 +4659,21 @@
     <ds:schemaRef ds:uri="http://schemas.microsoft.com/internal/obd"/>
   </ds:schemaRefs>
 </ds:datastoreItem>
+</file>
+
+<file path=customXml/itemProps3.xml><?xml version="1.0" encoding="utf-8"?>
+<ds:datastoreItem xmlns:ds="http://schemas.openxmlformats.org/officeDocument/2006/customXml" ds:itemID="{43CE84CF-A754-4C4D-ABC8-58C00C06E0DE}">
+  <ds:schemaRefs>
+    <ds:schemaRef ds:uri="http://schemas.microsoft.com/sharepoint/v3/contenttype/forms"/>
+  </ds:schemaRefs>
+</ds:datastoreItem>
+</file>
+
+<file path=customXml/itemProps4.xml><?xml version="1.0" encoding="utf-8"?>
+<ds:datastoreItem xmlns:ds="http://schemas.openxmlformats.org/officeDocument/2006/customXml" ds:itemID="{6671A211-4055-4437-9C80-B125F3B196FA}">
+  <ds:schemaRefs>
+    <ds:schemaRef ds:uri="http://schemas.microsoft.com/office/2006/metadata/properties"/>
+    <ds:schemaRef ds:uri="http://schemas.microsoft.com/office/infopath/2007/PartnerControls"/>
+  </ds:schemaRefs>
+</ds:datastoreItem>
 </file>
</xml_diff>